<commit_message>
Added Jenkinsfile and Dockerfile
</commit_message>
<xml_diff>
--- a/invoice_july.docx
+++ b/invoice_july.docx
@@ -342,7 +342,7 @@
                     <w:jc w:val="right"/>
                   </w:pPr>
                   <w:r>
-                    <w:t>12</w:t>
+                    <w:t>14</w:t>
                   </w:r>
                 </w:p>
               </w:tc>
@@ -456,7 +456,7 @@
                     <w:rPr>
                       <w:b/>
                     </w:rPr>
-                    <w:t>12442.2852/-</w:t>
+                    <w:t>14516/-</w:t>
                   </w:r>
                 </w:p>
               </w:tc>
@@ -487,7 +487,7 @@
               <w:t xml:space="preserve">Amount in Words: </w:t>
             </w:r>
             <w:r>
-              <w:t>Rs. Twelve Thousand Four Hundred Fourty Two and 28/100</w:t>
+              <w:t>Rs. Fourteen Thousand Five Hundred Sixteen</w:t>
             </w:r>
           </w:p>
         </w:tc>

</xml_diff>